<commit_message>
finished section site ethos & photo effects section
</commit_message>
<xml_diff>
--- a/Omnifood Contents/omnifood-content.docx
+++ b/Omnifood Contents/omnifood-content.docx
@@ -336,13 +336,25 @@
         </w:rPr>
         <w:t>’</w:t>
       </w:r>
-      <w:bookmarkStart w:id="0" w:name="_GoBack"/>
-      <w:bookmarkEnd w:id="0"/>
-      <w:r>
-        <w:rPr>
-          <w:rFonts w:ascii="Arial" w:hAnsi="Arial" w:cs="Arial"/>
-        </w:rPr>
-        <w:t>re Omnifood, your new premium food delivery service. We know you’re always busy. No time for cooking. So let us take care of that, we’re really good at it, we promise!</w:t>
+      <w:r>
+        <w:rPr>
+          <w:rFonts w:ascii="Arial" w:hAnsi="Arial" w:cs="Arial"/>
+        </w:rPr>
+        <w:t xml:space="preserve">re </w:t>
+      </w:r>
+      <w:proofErr w:type="spellStart"/>
+      <w:r>
+        <w:rPr>
+          <w:rFonts w:ascii="Arial" w:hAnsi="Arial" w:cs="Arial"/>
+        </w:rPr>
+        <w:t>Omnifood</w:t>
+      </w:r>
+      <w:proofErr w:type="spellEnd"/>
+      <w:r>
+        <w:rPr>
+          <w:rFonts w:ascii="Arial" w:hAnsi="Arial" w:cs="Arial"/>
+        </w:rPr>
+        <w:t>, your new premium food delivery service. We know you’re always busy. No time for cooking. So let us take care of that, we’re really good at it, we promise!</w:t>
       </w:r>
     </w:p>
     <w:p>
@@ -643,7 +655,21 @@
         <w:rPr>
           <w:rFonts w:ascii="Arial" w:hAnsi="Arial" w:cs="Arial"/>
         </w:rPr>
-        <w:t>Korean bibimbap with egg and vegetables</w:t>
+        <w:t xml:space="preserve">Korean </w:t>
+      </w:r>
+      <w:proofErr w:type="spellStart"/>
+      <w:r>
+        <w:rPr>
+          <w:rFonts w:ascii="Arial" w:hAnsi="Arial" w:cs="Arial"/>
+        </w:rPr>
+        <w:t>bibimbap</w:t>
+      </w:r>
+      <w:proofErr w:type="spellEnd"/>
+      <w:r>
+        <w:rPr>
+          <w:rFonts w:ascii="Arial" w:hAnsi="Arial" w:cs="Arial"/>
+        </w:rPr>
+        <w:t> with egg and vegetables</w:t>
       </w:r>
     </w:p>
     <w:p>
@@ -665,12 +691,27 @@
           <w:rFonts w:ascii="Arial" w:hAnsi="Arial" w:cs="Arial"/>
         </w:rPr>
       </w:pPr>
+      <w:bookmarkStart w:id="0" w:name="_GoBack"/>
       <w:r>
         <w:rPr>
           <w:rFonts w:ascii="Arial" w:hAnsi="Arial" w:cs="Arial"/>
         </w:rPr>
         <w:lastRenderedPageBreak/>
-        <w:t>Simple italian pizza with cherry tomatoes</w:t>
+        <w:t xml:space="preserve">Simple </w:t>
+      </w:r>
+      <w:proofErr w:type="spellStart"/>
+      <w:r>
+        <w:rPr>
+          <w:rFonts w:ascii="Arial" w:hAnsi="Arial" w:cs="Arial"/>
+        </w:rPr>
+        <w:t>italian</w:t>
+      </w:r>
+      <w:proofErr w:type="spellEnd"/>
+      <w:r>
+        <w:rPr>
+          <w:rFonts w:ascii="Arial" w:hAnsi="Arial" w:cs="Arial"/>
+        </w:rPr>
+        <w:t xml:space="preserve"> pizza with cherry tomatoes</w:t>
       </w:r>
       <w:r>
         <w:rPr>
@@ -680,6 +721,7 @@
 </w:t>
       </w:r>
     </w:p>
+    <w:bookmarkEnd w:id="0"/>
     <w:p>
       <w:pPr>
         <w:widowControl w:val="0"/>
@@ -1208,8 +1250,16 @@
         <w:rPr>
           <w:rFonts w:ascii="Arial" w:hAnsi="Arial" w:cs="Arial"/>
         </w:rPr>
-        <w:t>@omnifood_lx</w:t>
-      </w:r>
+        <w:t>@</w:t>
+      </w:r>
+      <w:proofErr w:type="spellStart"/>
+      <w:r>
+        <w:rPr>
+          <w:rFonts w:ascii="Arial" w:hAnsi="Arial" w:cs="Arial"/>
+        </w:rPr>
+        <w:t>omnifood_lx</w:t>
+      </w:r>
+      <w:proofErr w:type="spellEnd"/>
     </w:p>
     <w:p>
       <w:pPr>
@@ -1290,8 +1340,16 @@
         <w:rPr>
           <w:rFonts w:ascii="Arial" w:hAnsi="Arial" w:cs="Arial"/>
         </w:rPr>
-        <w:t>@omnifood_sf</w:t>
-      </w:r>
+        <w:t>@</w:t>
+      </w:r>
+      <w:proofErr w:type="spellStart"/>
+      <w:r>
+        <w:rPr>
+          <w:rFonts w:ascii="Arial" w:hAnsi="Arial" w:cs="Arial"/>
+        </w:rPr>
+        <w:t>omnifood_sf</w:t>
+      </w:r>
+      <w:proofErr w:type="spellEnd"/>
     </w:p>
     <w:p>
       <w:pPr>
@@ -1372,8 +1430,16 @@
         <w:rPr>
           <w:rFonts w:ascii="Arial" w:hAnsi="Arial" w:cs="Arial"/>
         </w:rPr>
-        <w:t>@omnifood_berlin</w:t>
-      </w:r>
+        <w:t>@</w:t>
+      </w:r>
+      <w:proofErr w:type="spellStart"/>
+      <w:r>
+        <w:rPr>
+          <w:rFonts w:ascii="Arial" w:hAnsi="Arial" w:cs="Arial"/>
+        </w:rPr>
+        <w:t>omnifood_berlin</w:t>
+      </w:r>
+      <w:proofErr w:type="spellEnd"/>
     </w:p>
     <w:p>
       <w:pPr>
@@ -1454,8 +1520,16 @@
         <w:rPr>
           <w:rFonts w:ascii="Arial" w:hAnsi="Arial" w:cs="Arial"/>
         </w:rPr>
-        <w:t>@omnifood_london</w:t>
-      </w:r>
+        <w:t>@</w:t>
+      </w:r>
+      <w:proofErr w:type="spellStart"/>
+      <w:r>
+        <w:rPr>
+          <w:rFonts w:ascii="Arial" w:hAnsi="Arial" w:cs="Arial"/>
+        </w:rPr>
+        <w:t>omnifood_london</w:t>
+      </w:r>
+      <w:proofErr w:type="spellEnd"/>
     </w:p>
     <w:p>
       <w:pPr>
@@ -1578,11 +1652,33 @@
           <w:rFonts w:ascii="Arial" w:hAnsi="Arial" w:cs="Arial"/>
         </w:rPr>
       </w:pPr>
-      <w:r>
-        <w:rPr>
-          <w:rFonts w:ascii="Arial" w:hAnsi="Arial" w:cs="Arial"/>
-        </w:rPr>
-        <w:t>Omnifood is just awesome! I just launched a startup which leaves me with no time for cooking, so Omnifood is a life-saver. Now that I got used to it, I couldn't live without my daily meals!</w:t>
+      <w:proofErr w:type="spellStart"/>
+      <w:r>
+        <w:rPr>
+          <w:rFonts w:ascii="Arial" w:hAnsi="Arial" w:cs="Arial"/>
+        </w:rPr>
+        <w:t>Omnifood</w:t>
+      </w:r>
+      <w:proofErr w:type="spellEnd"/>
+      <w:r>
+        <w:rPr>
+          <w:rFonts w:ascii="Arial" w:hAnsi="Arial" w:cs="Arial"/>
+        </w:rPr>
+        <w:t xml:space="preserve"> is just awesome! I just launched a startup which leaves me with no time for cooking, so </w:t>
+      </w:r>
+      <w:proofErr w:type="spellStart"/>
+      <w:r>
+        <w:rPr>
+          <w:rFonts w:ascii="Arial" w:hAnsi="Arial" w:cs="Arial"/>
+        </w:rPr>
+        <w:t>Omnifood</w:t>
+      </w:r>
+      <w:proofErr w:type="spellEnd"/>
+      <w:r>
+        <w:rPr>
+          <w:rFonts w:ascii="Arial" w:hAnsi="Arial" w:cs="Arial"/>
+        </w:rPr>
+        <w:t xml:space="preserve"> is a life-saver. Now that I got used to it, I couldn't live without my daily meals!</w:t>
       </w:r>
     </w:p>
     <w:p>
@@ -1627,7 +1723,21 @@
         <w:rPr>
           <w:rFonts w:ascii="Arial" w:hAnsi="Arial" w:cs="Arial"/>
         </w:rPr>
-        <w:t>Inexpensive, healthy and great-tasting meals, delivered right to my home. We have lots of food delivery here in Lisbon, but no one comes even close to Omifood. Me and my family are so in love!</w:t>
+        <w:t xml:space="preserve">Inexpensive, healthy and great-tasting meals, delivered right to my home. We have lots of food delivery here in Lisbon, but no one comes even close to </w:t>
+      </w:r>
+      <w:proofErr w:type="spellStart"/>
+      <w:r>
+        <w:rPr>
+          <w:rFonts w:ascii="Arial" w:hAnsi="Arial" w:cs="Arial"/>
+        </w:rPr>
+        <w:t>Omifood</w:t>
+      </w:r>
+      <w:proofErr w:type="spellEnd"/>
+      <w:r>
+        <w:rPr>
+          <w:rFonts w:ascii="Arial" w:hAnsi="Arial" w:cs="Arial"/>
+        </w:rPr>
+        <w:t>. Me and my family are so in love!</w:t>
       </w:r>
     </w:p>
     <w:p>
@@ -1672,7 +1782,35 @@
         <w:rPr>
           <w:rFonts w:ascii="Arial" w:hAnsi="Arial" w:cs="Arial"/>
         </w:rPr>
-        <w:t>I was looking for a quick and easy food delivery service in San Franciso. I tried a lot of them and ended up with Omnifood. Best food delivery service in the Bay Area. Keep up the great work!</w:t>
+        <w:t xml:space="preserve">I was looking for a quick and easy food delivery service in San </w:t>
+      </w:r>
+      <w:proofErr w:type="spellStart"/>
+      <w:r>
+        <w:rPr>
+          <w:rFonts w:ascii="Arial" w:hAnsi="Arial" w:cs="Arial"/>
+        </w:rPr>
+        <w:t>Franciso</w:t>
+      </w:r>
+      <w:proofErr w:type="spellEnd"/>
+      <w:r>
+        <w:rPr>
+          <w:rFonts w:ascii="Arial" w:hAnsi="Arial" w:cs="Arial"/>
+        </w:rPr>
+        <w:t xml:space="preserve">. I tried a lot of them and ended up with </w:t>
+      </w:r>
+      <w:proofErr w:type="spellStart"/>
+      <w:r>
+        <w:rPr>
+          <w:rFonts w:ascii="Arial" w:hAnsi="Arial" w:cs="Arial"/>
+        </w:rPr>
+        <w:t>Omnifood</w:t>
+      </w:r>
+      <w:proofErr w:type="spellEnd"/>
+      <w:r>
+        <w:rPr>
+          <w:rFonts w:ascii="Arial" w:hAnsi="Arial" w:cs="Arial"/>
+        </w:rPr>
+        <w:t>. Best food delivery service in the Bay Area. Keep up the great work!</w:t>
       </w:r>
     </w:p>
     <w:p>
@@ -2501,7 +2639,21 @@
         <w:rPr>
           <w:rFonts w:ascii="Arial" w:hAnsi="Arial" w:cs="Arial"/>
         </w:rPr>
-        <w:t>Also include links to facebook, twitter, google+ and Instagram accounts.</w:t>
+        <w:t xml:space="preserve">Also include links to </w:t>
+      </w:r>
+      <w:proofErr w:type="spellStart"/>
+      <w:r>
+        <w:rPr>
+          <w:rFonts w:ascii="Arial" w:hAnsi="Arial" w:cs="Arial"/>
+        </w:rPr>
+        <w:t>facebook</w:t>
+      </w:r>
+      <w:proofErr w:type="spellEnd"/>
+      <w:r>
+        <w:rPr>
+          <w:rFonts w:ascii="Arial" w:hAnsi="Arial" w:cs="Arial"/>
+        </w:rPr>
+        <w:t>, twitter, google+ and Instagram accounts.</w:t>
       </w:r>
     </w:p>
     <w:p>
@@ -2667,7 +2819,7 @@
     </w:rPrDefault>
     <w:pPrDefault/>
   </w:docDefaults>
-  <w:latentStyles w:defLockedState="0" w:defUIPriority="99" w:defSemiHidden="0" w:defUnhideWhenUsed="0" w:defQFormat="0" w:count="380">
+  <w:latentStyles w:defLockedState="0" w:defUIPriority="99" w:defSemiHidden="0" w:defUnhideWhenUsed="0" w:defQFormat="0" w:count="382">
     <w:lsdException w:name="Normal" w:uiPriority="0" w:qFormat="1"/>
     <w:lsdException w:name="heading 1" w:uiPriority="9" w:qFormat="1"/>
     <w:lsdException w:name="heading 2" w:semiHidden="1" w:uiPriority="9" w:unhideWhenUsed="1" w:qFormat="1"/>
@@ -2773,7 +2925,6 @@
     <w:lsdException w:name="HTML Sample" w:semiHidden="1" w:unhideWhenUsed="1"/>
     <w:lsdException w:name="HTML Typewriter" w:semiHidden="1" w:unhideWhenUsed="1"/>
     <w:lsdException w:name="HTML Variable" w:semiHidden="1" w:unhideWhenUsed="1"/>
-    <w:lsdException w:name="Normal Table" w:semiHidden="1" w:unhideWhenUsed="1"/>
     <w:lsdException w:name="annotation subject" w:semiHidden="1" w:unhideWhenUsed="1"/>
     <w:lsdException w:name="No List" w:semiHidden="1" w:unhideWhenUsed="1"/>
     <w:lsdException w:name="Outline List 1" w:semiHidden="1" w:unhideWhenUsed="1"/>
@@ -2819,11 +2970,9 @@
     <w:lsdException w:name="Table Subtle 1" w:semiHidden="1" w:unhideWhenUsed="1"/>
     <w:lsdException w:name="Table Subtle 2" w:semiHidden="1" w:unhideWhenUsed="1"/>
     <w:lsdException w:name="Table Web 1" w:semiHidden="1" w:unhideWhenUsed="1"/>
-    <w:lsdException w:name="Table Web 2" w:semiHidden="1" w:unhideWhenUsed="1"/>
     <w:lsdException w:name="Table Web 3" w:semiHidden="1" w:unhideWhenUsed="1"/>
     <w:lsdException w:name="Balloon Text" w:semiHidden="1" w:unhideWhenUsed="1"/>
     <w:lsdException w:name="Table Grid" w:uiPriority="39"/>
-    <w:lsdException w:name="Table Theme" w:semiHidden="1" w:unhideWhenUsed="1"/>
     <w:lsdException w:name="Note Level 1" w:semiHidden="1" w:unhideWhenUsed="1"/>
     <w:lsdException w:name="Note Level 2" w:semiHidden="1" w:unhideWhenUsed="1"/>
     <w:lsdException w:name="Note Level 3" w:semiHidden="1" w:unhideWhenUsed="1"/>
@@ -3048,6 +3197,8 @@
     <w:lsdException w:name="List Table 5 Dark Accent 6" w:uiPriority="50"/>
     <w:lsdException w:name="List Table 6 Colorful Accent 6" w:uiPriority="51"/>
     <w:lsdException w:name="List Table 7 Colorful Accent 6" w:uiPriority="52"/>
+    <w:lsdException w:name="Mention" w:semiHidden="1" w:unhideWhenUsed="1"/>
+    <w:lsdException w:name="Smart Hyperlink" w:semiHidden="1" w:unhideWhenUsed="1"/>
   </w:latentStyles>
   <w:style w:type="paragraph" w:default="1" w:styleId="Normal">
     <w:name w:val="Normal"/>

</xml_diff>